<commit_message>
Pflichtenheft überarbeitet & Recherche
</commit_message>
<xml_diff>
--- a/Dokumente/20240913_Pflichtenheft.docx
+++ b/Dokumente/20240913_Pflichtenheft.docx
@@ -431,7 +431,43 @@
           <w:sz w:val="72"/>
           <w:szCs w:val="44"/>
         </w:rPr>
-        <w:t>Visual Object Recognition in the Self</w:t>
+        <w:t xml:space="preserve">Visual </w:t>
+      </w:r>
+      <w:proofErr w:type="spellStart"/>
+      <w:r>
+        <w:rPr>
+          <w:rFonts w:cs="Arial"/>
+          <w:sz w:val="72"/>
+          <w:szCs w:val="44"/>
+        </w:rPr>
+        <w:t>Object</w:t>
+      </w:r>
+      <w:proofErr w:type="spellEnd"/>
+      <w:r>
+        <w:rPr>
+          <w:rFonts w:cs="Arial"/>
+          <w:sz w:val="72"/>
+          <w:szCs w:val="44"/>
+        </w:rPr>
+        <w:t xml:space="preserve"> Recognition in </w:t>
+      </w:r>
+      <w:proofErr w:type="spellStart"/>
+      <w:r>
+        <w:rPr>
+          <w:rFonts w:cs="Arial"/>
+          <w:sz w:val="72"/>
+          <w:szCs w:val="44"/>
+        </w:rPr>
+        <w:t>the</w:t>
+      </w:r>
+      <w:proofErr w:type="spellEnd"/>
+      <w:r>
+        <w:rPr>
+          <w:rFonts w:cs="Arial"/>
+          <w:sz w:val="72"/>
+          <w:szCs w:val="44"/>
+        </w:rPr>
+        <w:t xml:space="preserve"> Self</w:t>
       </w:r>
       <w:r>
         <w:rPr>
@@ -1536,11 +1572,19 @@
               </w:rPr>
               <w:t xml:space="preserve">Firma / Institution: </w:t>
             </w:r>
+            <w:proofErr w:type="spellStart"/>
             <w:r>
               <w:rPr>
                 <w:sz w:val="22"/>
               </w:rPr>
-              <w:t>Lagerage Storage GmbH</w:t>
+              <w:t>Lagerage</w:t>
+            </w:r>
+            <w:proofErr w:type="spellEnd"/>
+            <w:r>
+              <w:rPr>
+                <w:sz w:val="22"/>
+              </w:rPr>
+              <w:t xml:space="preserve"> Storage GmbH</w:t>
             </w:r>
           </w:p>
         </w:tc>
@@ -1703,7 +1747,21 @@
               <w:rPr>
                 <w:sz w:val="22"/>
               </w:rPr>
-              <w:t xml:space="preserve"> Lagerage Storage GmbH</w:t>
+              <w:t xml:space="preserve"> </w:t>
+            </w:r>
+            <w:proofErr w:type="spellStart"/>
+            <w:r>
+              <w:rPr>
+                <w:sz w:val="22"/>
+              </w:rPr>
+              <w:t>Lagerage</w:t>
+            </w:r>
+            <w:proofErr w:type="spellEnd"/>
+            <w:r>
+              <w:rPr>
+                <w:sz w:val="22"/>
+              </w:rPr>
+              <w:t xml:space="preserve"> Storage GmbH</w:t>
             </w:r>
           </w:p>
         </w:tc>
@@ -1907,7 +1965,61 @@
           <w:sz w:val="22"/>
           <w:szCs w:val="22"/>
         </w:rPr>
-        <w:t xml:space="preserve">Die unterfertigten Kandidaten / Kandidatinnen haben gemäß § 34 (3) SchUG in Verbindung mit § 22 (1) Zi. 3 lit. b der Verordnung über die abschließenden Prüfungen in den berufsbildenden mittleren und höheren Schulen, BGBl. II Nr. 70 vom </w:t>
+        <w:t xml:space="preserve">Die unterfertigten Kandidaten / Kandidatinnen haben gemäß § 34 (3) </w:t>
+      </w:r>
+      <w:proofErr w:type="spellStart"/>
+      <w:r>
+        <w:rPr>
+          <w:rFonts w:cs="Arial"/>
+          <w:sz w:val="22"/>
+          <w:szCs w:val="22"/>
+        </w:rPr>
+        <w:t>SchUG</w:t>
+      </w:r>
+      <w:proofErr w:type="spellEnd"/>
+      <w:r>
+        <w:rPr>
+          <w:rFonts w:cs="Arial"/>
+          <w:sz w:val="22"/>
+          <w:szCs w:val="22"/>
+        </w:rPr>
+        <w:t xml:space="preserve"> in Verbindung mit § 22 (1) </w:t>
+      </w:r>
+      <w:proofErr w:type="spellStart"/>
+      <w:r>
+        <w:rPr>
+          <w:rFonts w:cs="Arial"/>
+          <w:sz w:val="22"/>
+          <w:szCs w:val="22"/>
+        </w:rPr>
+        <w:t>Zi</w:t>
+      </w:r>
+      <w:proofErr w:type="spellEnd"/>
+      <w:r>
+        <w:rPr>
+          <w:rFonts w:cs="Arial"/>
+          <w:sz w:val="22"/>
+          <w:szCs w:val="22"/>
+        </w:rPr>
+        <w:t xml:space="preserve">. 3 </w:t>
+      </w:r>
+      <w:proofErr w:type="spellStart"/>
+      <w:r>
+        <w:rPr>
+          <w:rFonts w:cs="Arial"/>
+          <w:sz w:val="22"/>
+          <w:szCs w:val="22"/>
+        </w:rPr>
+        <w:t>lit</w:t>
+      </w:r>
+      <w:proofErr w:type="spellEnd"/>
+      <w:r>
+        <w:rPr>
+          <w:rFonts w:cs="Arial"/>
+          <w:sz w:val="22"/>
+          <w:szCs w:val="22"/>
+        </w:rPr>
+        <w:t xml:space="preserve">. b der Verordnung über die abschließenden Prüfungen in den berufsbildenden mittleren und höheren Schulen, BGBl. II Nr. 70 vom </w:t>
       </w:r>
       <w:smartTag w:uri="urn:schemas-microsoft-com:office:smarttags" w:element="date">
         <w:smartTagPr>
@@ -3724,7 +3836,15 @@
     </w:p>
     <w:p>
       <w:r>
-        <w:t>Die Firma Lagerage Storage GmbH kam auf uns zu, da sie eine Lösung für die automatisierte Inventarisierung und Verwaltung von Objekten in ihren Selfstorage-Einheiten benötigte. Sie betreiben bereits zwei automatisierte Lagerstandorte und wollten die Effizienz weiter steigern, indem ein System zur visuellen Objekterkennung entwickelt wird. Dieses System soll dabei helfen, Objekte automatisch beim Eingang zu erkennen und diese den richtigen Lagereinheiten zuzuweisen, um den Nutzern eine schnelle und einfache Abwicklung zu ermögliche</w:t>
+        <w:t xml:space="preserve">Die Firma </w:t>
+      </w:r>
+      <w:proofErr w:type="spellStart"/>
+      <w:r>
+        <w:t>Lagerage</w:t>
+      </w:r>
+      <w:proofErr w:type="spellEnd"/>
+      <w:r>
+        <w:t xml:space="preserve"> Storage GmbH kam auf uns zu, da sie eine Lösung für die automatisierte Inventarisierung und Verwaltung von Objekten in ihren Selfstorage-Einheiten benötigte. Sie betreiben bereits zwei automatisierte Lagerstandorte und wollten die Effizienz weiter steigern, indem ein System zur visuellen Objekterkennung entwickelt wird. Dieses System soll dabei helfen, Objekte automatisch beim Eingang zu erkennen und diese den richtigen Lagereinheiten zuzuweisen, um den Nutzern eine schnelle und einfache Abwicklung zu ermögliche</w:t>
       </w:r>
       <w:r>
         <w:t>n.</w:t>
@@ -3744,15 +3864,32 @@
       <w:r>
         <w:t xml:space="preserve">Die </w:t>
       </w:r>
+      <w:proofErr w:type="spellStart"/>
       <w:r>
         <w:rPr>
           <w:i/>
           <w:iCs/>
         </w:rPr>
-        <w:t>Lagerage Storage GmbH</w:t>
-      </w:r>
-      <w:r>
-        <w:t xml:space="preserve"> betreibt zwei Selfstorages, bei denen der Buchungsprozess und Zugangsprozess automatisiert wurden. Um auf die Probleme bei der Lagerung von Objekten einzugehen, bei denen Objekte nicht mehr gefunden bzw. nicht inventarisiert sind und somit den Suchprozess erschweren, soll eine Visual Object Recognition die Einlagerung der Kunden erleichtern.</w:t>
+        <w:t>Lagerage</w:t>
+      </w:r>
+      <w:proofErr w:type="spellEnd"/>
+      <w:r>
+        <w:rPr>
+          <w:i/>
+          <w:iCs/>
+        </w:rPr>
+        <w:t xml:space="preserve"> Storage GmbH</w:t>
+      </w:r>
+      <w:r>
+        <w:t xml:space="preserve"> betreibt zwei Selfstorages, bei denen der Buchungsprozess und Zugangsprozess automatisiert wurden. Um auf die Probleme bei der Lagerung von Objekten einzugehen, bei denen Objekte nicht mehr gefunden bzw. nicht inventarisiert sind und somit den Suchprozess erschweren, soll eine Visual </w:t>
+      </w:r>
+      <w:proofErr w:type="spellStart"/>
+      <w:r>
+        <w:t>Object</w:t>
+      </w:r>
+      <w:proofErr w:type="spellEnd"/>
+      <w:r>
+        <w:t xml:space="preserve"> Recognition die Einlagerung der Kunden erleichtern.</w:t>
       </w:r>
     </w:p>
     <w:p>
@@ -3767,13 +3904,7 @@
     </w:p>
     <w:p>
       <w:r>
-        <w:t xml:space="preserve">Entwicklung </w:t>
-      </w:r>
-      <w:r>
-        <w:t>eines Prototyps</w:t>
-      </w:r>
-      <w:r>
-        <w:t xml:space="preserve"> in Form einer Webapplikation mit Visual Object Recognition für die Inventarisierung von Lagereinheiten, um den Kunden einen Mehrwert des Lagerage Storage GmbH Self Storages zu bieten:</w:t>
+        <w:t>Das Ziel ist die Entwicklung eines Prototyps in Form einer Webanwendung mit visueller Objekterkennung, um die Inventarisierung der Lagereinheiten im Selfstorage-Bereich zu optimieren. Der Prototyp soll in der Lage sein, Objekte beim Eingang automatisch zu erkennen und diesen die passenden Lagereinheiten zuzuweisen. Dies soll die Effizienz und Organisation der Lagereinheiten verbessern und den Nutzern eine einfache und schnelle Abwicklung bieten.</w:t>
       </w:r>
     </w:p>
     <w:p>
@@ -3781,31 +3912,19 @@
         <w:pStyle w:val="Listenabsatz"/>
         <w:numPr>
           <w:ilvl w:val="0"/>
-          <w:numId w:val="11"/>
+          <w:numId w:val="14"/>
         </w:numPr>
       </w:pPr>
       <w:r>
-        <w:t xml:space="preserve">Entwicklung eines Systems, das beim Eingang in ein Selfstorage-Lager automatisch Objekte erkennt und diese spezifischen Lagereinheiten zuweist. Dieses System soll die Effizienz und Organisation der Lagereinheiten verbessern, den Nutzern eine einfache und schnelle Abwicklung bieten sowie bei der Organisation unterstützen. </w:t>
+        <w:t xml:space="preserve">Automatische Erkennung: Entwicklung von zuverlässigen Methoden zur Erkennung unterschiedlicher Objekte, wie Fahrräder, Werkzeuge oder andere lagerspezifische Artikel. </w:t>
       </w:r>
     </w:p>
     <w:p>
       <w:pPr>
         <w:pStyle w:val="Listenabsatz"/>
         <w:numPr>
-          <w:ilvl w:val="1"/>
-          <w:numId w:val="11"/>
-        </w:numPr>
-      </w:pPr>
-      <w:r>
-        <w:t xml:space="preserve">Automatische Erkennung: Entwicklung von zuverlässigen Methoden zur Erkennung unterschiedlicher Objekte, wie Fahrräder, Werkzeuge oder andere lagerspezifische Artikel. </w:t>
-      </w:r>
-    </w:p>
-    <w:p>
-      <w:pPr>
-        <w:pStyle w:val="Listenabsatz"/>
-        <w:numPr>
-          <w:ilvl w:val="1"/>
-          <w:numId w:val="11"/>
+          <w:ilvl w:val="0"/>
+          <w:numId w:val="14"/>
         </w:numPr>
       </w:pPr>
       <w:r>
@@ -4036,7 +4155,21 @@
         <w:rPr>
           <w:b/>
         </w:rPr>
-        <w:t>Recherche zu Unifi-Kameras</w:t>
+        <w:t xml:space="preserve">Recherche zu </w:t>
+      </w:r>
+      <w:proofErr w:type="spellStart"/>
+      <w:r>
+        <w:rPr>
+          <w:b/>
+        </w:rPr>
+        <w:t>Unifi</w:t>
+      </w:r>
+      <w:proofErr w:type="spellEnd"/>
+      <w:r>
+        <w:rPr>
+          <w:b/>
+        </w:rPr>
+        <w:t>-Kameras</w:t>
       </w:r>
     </w:p>
     <w:p>
@@ -4054,7 +4187,25 @@
           <w:i/>
           <w:iCs/>
         </w:rPr>
-        <w:t>Auswahl geeigneter Unifi-Kameras, Integration der Videostreams</w:t>
+        <w:t xml:space="preserve">Auswahl geeigneter </w:t>
+      </w:r>
+      <w:proofErr w:type="spellStart"/>
+      <w:r>
+        <w:rPr>
+          <w:bCs/>
+          <w:i/>
+          <w:iCs/>
+        </w:rPr>
+        <w:t>Unifi</w:t>
+      </w:r>
+      <w:proofErr w:type="spellEnd"/>
+      <w:r>
+        <w:rPr>
+          <w:bCs/>
+          <w:i/>
+          <w:iCs/>
+        </w:rPr>
+        <w:t>-Kameras, Integration der Videostreams</w:t>
       </w:r>
     </w:p>
     <w:p>
@@ -4339,11 +4490,19 @@
           <w:lang w:val="de-DE"/>
         </w:rPr>
       </w:pPr>
+      <w:proofErr w:type="spellStart"/>
       <w:r>
         <w:rPr>
           <w:b/>
         </w:rPr>
-        <w:t>Autocompletion bei manueller Eingabe</w:t>
+        <w:t>Autocompletion</w:t>
+      </w:r>
+      <w:proofErr w:type="spellEnd"/>
+      <w:r>
+        <w:rPr>
+          <w:b/>
+        </w:rPr>
+        <w:t xml:space="preserve"> bei manueller Eingabe</w:t>
       </w:r>
     </w:p>
     <w:p>
@@ -4361,8 +4520,19 @@
           <w:iCs/>
           <w:lang w:val="de-DE"/>
         </w:rPr>
-        <w:t>Schnelle und genaue Objekterfassung durch Autocomplete</w:t>
-      </w:r>
+        <w:t xml:space="preserve">Schnelle und genaue Objekterfassung durch </w:t>
+      </w:r>
+      <w:proofErr w:type="spellStart"/>
+      <w:r>
+        <w:rPr>
+          <w:bCs/>
+          <w:i/>
+          <w:iCs/>
+          <w:lang w:val="de-DE"/>
+        </w:rPr>
+        <w:t>Autocomplete</w:t>
+      </w:r>
+      <w:proofErr w:type="spellEnd"/>
     </w:p>
     <w:p>
       <w:pPr>
@@ -4476,8 +4646,13 @@
             <w:tcW w:w="4531" w:type="dxa"/>
           </w:tcPr>
           <w:p>
-            <w:r>
-              <w:t>Lagerage Storage GmbH</w:t>
+            <w:proofErr w:type="spellStart"/>
+            <w:r>
+              <w:t>Lagerage</w:t>
+            </w:r>
+            <w:proofErr w:type="spellEnd"/>
+            <w:r>
+              <w:t xml:space="preserve"> Storage GmbH</w:t>
             </w:r>
           </w:p>
         </w:tc>
@@ -4577,27 +4752,6 @@
                 <w:b/>
               </w:rPr>
             </w:pPr>
-          </w:p>
-        </w:tc>
-        <w:tc>
-          <w:tcPr>
-            <w:tcW w:w="4531" w:type="dxa"/>
-          </w:tcPr>
-          <w:p/>
-        </w:tc>
-      </w:tr>
-      <w:tr>
-        <w:tc>
-          <w:tcPr>
-            <w:tcW w:w="4531" w:type="dxa"/>
-          </w:tcPr>
-          <w:p>
-            <w:pPr>
-              <w:jc w:val="right"/>
-              <w:rPr>
-                <w:b/>
-              </w:rPr>
-            </w:pPr>
             <w:r>
               <w:rPr>
                 <w:b/>
@@ -4615,27 +4769,6 @@
               <w:t>Fabian Scharfetter</w:t>
             </w:r>
           </w:p>
-        </w:tc>
-      </w:tr>
-      <w:tr>
-        <w:tc>
-          <w:tcPr>
-            <w:tcW w:w="4531" w:type="dxa"/>
-          </w:tcPr>
-          <w:p>
-            <w:pPr>
-              <w:jc w:val="right"/>
-              <w:rPr>
-                <w:b/>
-              </w:rPr>
-            </w:pPr>
-          </w:p>
-        </w:tc>
-        <w:tc>
-          <w:tcPr>
-            <w:tcW w:w="4531" w:type="dxa"/>
-          </w:tcPr>
-          <w:p/>
         </w:tc>
       </w:tr>
       <w:tr>
@@ -4711,28 +4844,48 @@
       <w:pPr>
         <w:pStyle w:val="berschrift3"/>
       </w:pPr>
-      <w:bookmarkStart w:id="35" w:name="_Toc178335663"/>
       <w:r>
         <w:t>Fabian Scharfetter</w:t>
       </w:r>
-      <w:bookmarkEnd w:id="35"/>
     </w:p>
     <w:p>
       <w:pPr>
         <w:pStyle w:val="Listenabsatz"/>
         <w:numPr>
           <w:ilvl w:val="0"/>
-          <w:numId w:val="10"/>
+          <w:numId w:val="16"/>
         </w:numPr>
       </w:pPr>
       <w:r>
-        <w:t xml:space="preserve">Recherche &amp; Evaluierung </w:t>
-      </w:r>
-      <w:r>
-        <w:t>Backend</w:t>
-      </w:r>
-      <w:r>
-        <w:t xml:space="preserve"> Framework</w:t>
+        <w:rPr>
+          <w:b/>
+          <w:bCs/>
+        </w:rPr>
+        <w:t>Backend-Entwicklung:</w:t>
+      </w:r>
+      <w:r>
+        <w:t xml:space="preserve"> </w:t>
+      </w:r>
+      <w:r>
+        <w:br/>
+      </w:r>
+      <w:r>
+        <w:t>Entwicklung des</w:t>
+      </w:r>
+      <w:r>
+        <w:t xml:space="preserve"> Backend-Frameworks</w:t>
+      </w:r>
+      <w:r>
+        <w:t xml:space="preserve"> mit ASP.NET und </w:t>
+      </w:r>
+      <w:r>
+        <w:t>SQL-</w:t>
+      </w:r>
+      <w:r>
+        <w:t>Server</w:t>
+      </w:r>
+      <w:r>
+        <w:t>, Umsetzung der Serverlogik und Schnittstellenintegration.</w:t>
       </w:r>
     </w:p>
     <w:p>
@@ -4740,11 +4893,43 @@
         <w:pStyle w:val="Listenabsatz"/>
         <w:numPr>
           <w:ilvl w:val="0"/>
-          <w:numId w:val="10"/>
+          <w:numId w:val="16"/>
         </w:numPr>
       </w:pPr>
       <w:r>
-        <w:t>Recherche Kamerasystem &amp; Schnittstelle</w:t>
+        <w:rPr>
+          <w:b/>
+          <w:bCs/>
+        </w:rPr>
+        <w:t>Objekterkennung:</w:t>
+      </w:r>
+      <w:r>
+        <w:t xml:space="preserve"> </w:t>
+      </w:r>
+      <w:r>
+        <w:br/>
+      </w:r>
+      <w:r>
+        <w:t xml:space="preserve">Implementierung und Integration von </w:t>
+      </w:r>
+      <w:proofErr w:type="spellStart"/>
+      <w:r>
+        <w:t>Unifi</w:t>
+      </w:r>
+      <w:proofErr w:type="spellEnd"/>
+      <w:r>
+        <w:t xml:space="preserve">-Kameras mit </w:t>
+      </w:r>
+      <w:proofErr w:type="spellStart"/>
+      <w:r>
+        <w:t>TensorFlow</w:t>
+      </w:r>
+      <w:proofErr w:type="spellEnd"/>
+      <w:r>
+        <w:t>-KI</w:t>
+      </w:r>
+      <w:r>
+        <w:t xml:space="preserve"> zur automatischen Objekterkennung.</w:t>
       </w:r>
     </w:p>
     <w:p>
@@ -4752,11 +4937,38 @@
         <w:pStyle w:val="Listenabsatz"/>
         <w:numPr>
           <w:ilvl w:val="0"/>
-          <w:numId w:val="10"/>
+          <w:numId w:val="16"/>
         </w:numPr>
       </w:pPr>
       <w:r>
-        <w:t>Integration von Objekterkennung</w:t>
+        <w:rPr>
+          <w:b/>
+          <w:bCs/>
+        </w:rPr>
+        <w:t>Lagerzuweisung:</w:t>
+      </w:r>
+      <w:r>
+        <w:t xml:space="preserve"> </w:t>
+      </w:r>
+      <w:r>
+        <w:br/>
+      </w:r>
+      <w:r>
+        <w:t xml:space="preserve">Entwicklung eines Systems zur intelligenten Lagerplatzzuweisung basierend auf erkannten </w:t>
+      </w:r>
+      <w:proofErr w:type="spellStart"/>
+      <w:r>
+        <w:t>Türpin</w:t>
+      </w:r>
+      <w:proofErr w:type="spellEnd"/>
+      <w:r>
+        <w:t xml:space="preserve"> und </w:t>
+      </w:r>
+      <w:r>
+        <w:t>zugewiesenen</w:t>
+      </w:r>
+      <w:r>
+        <w:t xml:space="preserve"> Lagerkapazitäten.</w:t>
       </w:r>
     </w:p>
     <w:p>
@@ -4764,39 +4976,92 @@
         <w:pStyle w:val="Listenabsatz"/>
         <w:numPr>
           <w:ilvl w:val="0"/>
-          <w:numId w:val="10"/>
+          <w:numId w:val="16"/>
         </w:numPr>
       </w:pPr>
       <w:r>
-        <w:t>Lagerzuweisung</w:t>
+        <w:rPr>
+          <w:b/>
+          <w:bCs/>
+        </w:rPr>
+        <w:t>Datenbankverwaltung:</w:t>
+      </w:r>
+      <w:r>
+        <w:t xml:space="preserve"> </w:t>
+      </w:r>
+      <w:r>
+        <w:br/>
+      </w:r>
+      <w:r>
+        <w:t>Aufbau und Verwaltung der Datenbankstruktur</w:t>
+      </w:r>
+      <w:r>
+        <w:t xml:space="preserve"> mit </w:t>
+      </w:r>
+      <w:r>
+        <w:t xml:space="preserve">Microsoft </w:t>
+      </w:r>
+      <w:r>
+        <w:t>SQL</w:t>
+      </w:r>
+      <w:r>
+        <w:t xml:space="preserve"> </w:t>
+      </w:r>
+      <w:r>
+        <w:t xml:space="preserve">Server </w:t>
+      </w:r>
+      <w:r>
+        <w:t>für die Speicherung von Bild- und Objektdaten sowie die Anbindung an das Backend.</w:t>
       </w:r>
     </w:p>
     <w:p>
       <w:pPr>
         <w:pStyle w:val="berschrift3"/>
       </w:pPr>
-      <w:bookmarkStart w:id="36" w:name="_Toc178335664"/>
-      <w:r>
-        <w:t>Tobias Ziller</w:t>
-      </w:r>
-      <w:bookmarkEnd w:id="36"/>
+      <w:r>
+        <w:t xml:space="preserve">Tobias Ziller  </w:t>
+      </w:r>
     </w:p>
     <w:p>
       <w:pPr>
         <w:pStyle w:val="Listenabsatz"/>
         <w:numPr>
           <w:ilvl w:val="0"/>
-          <w:numId w:val="8"/>
+          <w:numId w:val="16"/>
         </w:numPr>
       </w:pPr>
       <w:r>
-        <w:t xml:space="preserve">Recherche &amp; Evaluierung </w:t>
-      </w:r>
-      <w:r>
-        <w:t>Frontend</w:t>
-      </w:r>
-      <w:r>
-        <w:t xml:space="preserve"> Framework</w:t>
+        <w:rPr>
+          <w:b/>
+          <w:bCs/>
+        </w:rPr>
+        <w:t>Frontend-Entwicklung:</w:t>
+      </w:r>
+      <w:r>
+        <w:t xml:space="preserve"> </w:t>
+      </w:r>
+      <w:r>
+        <w:br/>
+      </w:r>
+      <w:r>
+        <w:t>Entwicklung</w:t>
+      </w:r>
+      <w:r>
+        <w:t xml:space="preserve"> des Frontend-Frameworks</w:t>
+      </w:r>
+      <w:r>
+        <w:t xml:space="preserve"> </w:t>
+      </w:r>
+      <w:r>
+        <w:t xml:space="preserve">mit </w:t>
+      </w:r>
+      <w:proofErr w:type="spellStart"/>
+      <w:r>
+        <w:t>React</w:t>
+      </w:r>
+      <w:proofErr w:type="spellEnd"/>
+      <w:r>
+        <w:t>, Entwurf und Umsetzung der Benutzeroberflächen für Kunden und Administratoren.</w:t>
       </w:r>
     </w:p>
     <w:p>
@@ -4804,14 +5069,24 @@
         <w:pStyle w:val="Listenabsatz"/>
         <w:numPr>
           <w:ilvl w:val="0"/>
-          <w:numId w:val="8"/>
+          <w:numId w:val="16"/>
         </w:numPr>
       </w:pPr>
       <w:r>
-        <w:t>Design &amp; Entwurf der Benutzer</w:t>
-      </w:r>
-      <w:r>
-        <w:t>- und Admin-Oberfläche</w:t>
+        <w:rPr>
+          <w:b/>
+          <w:bCs/>
+        </w:rPr>
+        <w:t>Design &amp; Usability:</w:t>
+      </w:r>
+      <w:r>
+        <w:t xml:space="preserve"> </w:t>
+      </w:r>
+      <w:r>
+        <w:br/>
+      </w:r>
+      <w:r>
+        <w:t>Entwicklung eines benutzerfreundlichen Designs zur einfachen und intuitiven Bedienung, Berücksichtigung von Responsivität und Barrierefreiheit.</w:t>
       </w:r>
     </w:p>
     <w:p>
@@ -4819,14 +5094,108 @@
         <w:pStyle w:val="Listenabsatz"/>
         <w:numPr>
           <w:ilvl w:val="0"/>
-          <w:numId w:val="8"/>
+          <w:numId w:val="16"/>
         </w:numPr>
       </w:pPr>
       <w:r>
-        <w:t>Integration Frontend &amp; Backend</w:t>
-      </w:r>
-    </w:p>
-    <w:p/>
+        <w:rPr>
+          <w:b/>
+          <w:bCs/>
+        </w:rPr>
+        <w:t xml:space="preserve">Integration von Frontend und </w:t>
+      </w:r>
+      <w:proofErr w:type="gramStart"/>
+      <w:r>
+        <w:rPr>
+          <w:b/>
+          <w:bCs/>
+        </w:rPr>
+        <w:t>Backend</w:t>
+      </w:r>
+      <w:proofErr w:type="gramEnd"/>
+      <w:r>
+        <w:rPr>
+          <w:b/>
+          <w:bCs/>
+        </w:rPr>
+        <w:t>:</w:t>
+      </w:r>
+      <w:r>
+        <w:t xml:space="preserve"> </w:t>
+      </w:r>
+      <w:r>
+        <w:br/>
+      </w:r>
+      <w:r>
+        <w:t>Verknüpfung der Frontend- und Backend-Komponenten, Sicherstellung der Datenkonsistenz.</w:t>
+      </w:r>
+    </w:p>
+    <w:p>
+      <w:pPr>
+        <w:pStyle w:val="Listenabsatz"/>
+        <w:numPr>
+          <w:ilvl w:val="0"/>
+          <w:numId w:val="16"/>
+        </w:numPr>
+      </w:pPr>
+      <w:r>
+        <w:rPr>
+          <w:b/>
+          <w:bCs/>
+        </w:rPr>
+        <w:t xml:space="preserve">Auswahl </w:t>
+      </w:r>
+      <w:r>
+        <w:rPr>
+          <w:b/>
+          <w:bCs/>
+        </w:rPr>
+        <w:t>des Kamerasystems</w:t>
+      </w:r>
+      <w:r>
+        <w:rPr>
+          <w:b/>
+          <w:bCs/>
+        </w:rPr>
+        <w:t>:</w:t>
+      </w:r>
+      <w:r>
+        <w:t xml:space="preserve"> </w:t>
+      </w:r>
+      <w:r>
+        <w:br/>
+      </w:r>
+      <w:r>
+        <w:t>Recherche geeigneter Kamerasysteme basierend auf Anforderungen an Bildqualität</w:t>
+      </w:r>
+      <w:r>
+        <w:t xml:space="preserve"> </w:t>
+      </w:r>
+      <w:r>
+        <w:t xml:space="preserve">und Integration in das Gesamtsystem. </w:t>
+      </w:r>
+      <w:r>
+        <w:br/>
+      </w:r>
+      <w:r>
+        <w:t>Auswahl der passenden Hardware unter Berücksichtigung von Kosten</w:t>
+      </w:r>
+      <w:r>
+        <w:t xml:space="preserve">, </w:t>
+      </w:r>
+      <w:r>
+        <w:t>Kompatibilit</w:t>
+      </w:r>
+      <w:r>
+        <w:t>ät</w:t>
+      </w:r>
+      <w:r>
+        <w:t xml:space="preserve"> und Platzierung beim Standort</w:t>
+      </w:r>
+      <w:r>
+        <w:t>.</w:t>
+      </w:r>
+    </w:p>
     <w:p>
       <w:pPr>
         <w:pStyle w:val="berschrift2"/>
@@ -4835,14 +5204,15 @@
           <w:lang w:val="de-DE"/>
         </w:rPr>
       </w:pPr>
-      <w:bookmarkStart w:id="37" w:name="_Toc178335665"/>
+      <w:bookmarkStart w:id="35" w:name="_Toc178335665"/>
       <w:r>
         <w:rPr>
           <w:lang w:val="de-DE"/>
         </w:rPr>
+        <w:lastRenderedPageBreak/>
         <w:t>Kosten</w:t>
       </w:r>
-      <w:bookmarkEnd w:id="37"/>
+      <w:bookmarkEnd w:id="35"/>
     </w:p>
     <w:p>
       <w:pPr>
@@ -4856,17 +5226,28 @@
         </w:rPr>
         <w:t>Azure:</w:t>
       </w:r>
-    </w:p>
-    <w:p>
-      <w:pPr>
+      <w:r>
         <w:rPr>
           <w:lang w:val="de-DE"/>
         </w:rPr>
-      </w:pPr>
+        <w:t xml:space="preserve"> </w:t>
+      </w:r>
       <w:r>
         <w:rPr>
           <w:lang w:val="de-DE"/>
         </w:rPr>
+        <w:tab/>
+      </w:r>
+      <w:r>
+        <w:rPr>
+          <w:lang w:val="de-DE"/>
+        </w:rPr>
+        <w:tab/>
+      </w:r>
+      <w:r>
+        <w:rPr>
+          <w:lang w:val="de-DE"/>
+        </w:rPr>
         <w:t>120€ pro Monat</w:t>
       </w:r>
       <w:r>
@@ -4888,18 +5269,29 @@
         </w:rPr>
         <w:t>Kamera:</w:t>
       </w:r>
-    </w:p>
-    <w:p>
-      <w:pPr>
+      <w:r>
         <w:rPr>
           <w:lang w:val="de-DE"/>
         </w:rPr>
-      </w:pPr>
+        <w:t xml:space="preserve"> </w:t>
+      </w:r>
       <w:r>
         <w:rPr>
           <w:lang w:val="de-DE"/>
         </w:rPr>
+        <w:tab/>
+      </w:r>
+      <w:r>
+        <w:rPr>
+          <w:lang w:val="de-DE"/>
+        </w:rPr>
         <w:t>-</w:t>
+      </w:r>
+      <w:r>
+        <w:rPr>
+          <w:lang w:val="de-DE"/>
+        </w:rPr>
+        <w:br/>
       </w:r>
     </w:p>
     <w:p>
@@ -4910,15 +5302,14 @@
           <w:lang w:val="de-DE"/>
         </w:rPr>
       </w:pPr>
-      <w:bookmarkStart w:id="38" w:name="_Toc178335666"/>
+      <w:bookmarkStart w:id="36" w:name="_Toc178335666"/>
       <w:r>
         <w:rPr>
           <w:lang w:val="de-DE"/>
         </w:rPr>
-        <w:lastRenderedPageBreak/>
         <w:t>Zeitplan</w:t>
       </w:r>
-      <w:bookmarkEnd w:id="38"/>
+      <w:bookmarkEnd w:id="36"/>
     </w:p>
     <w:p>
       <w:pPr>
@@ -4940,7 +5331,7 @@
           <w:noProof/>
         </w:rPr>
       </w:pPr>
-      <w:bookmarkStart w:id="39" w:name="_Toc178335667"/>
+      <w:bookmarkStart w:id="37" w:name="_Toc178335667"/>
       <w:r>
         <w:rPr>
           <w:noProof/>
@@ -4981,7 +5372,7 @@
           </wp:inline>
         </w:drawing>
       </w:r>
-      <w:bookmarkEnd w:id="39"/>
+      <w:bookmarkEnd w:id="37"/>
     </w:p>
     <w:p>
       <w:pPr>
@@ -5063,8 +5454,54 @@
               <w:szCs w:val="22"/>
               <w:lang w:val="de-DE"/>
             </w:rPr>
-            <w:t>Florian Antretter, Daniel Schößwender, Dominic Voithofer</w:t>
+            <w:t xml:space="preserve">Florian </w:t>
           </w:r>
+          <w:proofErr w:type="spellStart"/>
+          <w:r>
+            <w:rPr>
+              <w:sz w:val="22"/>
+              <w:szCs w:val="22"/>
+              <w:lang w:val="de-DE"/>
+            </w:rPr>
+            <w:t>Antretter</w:t>
+          </w:r>
+          <w:proofErr w:type="spellEnd"/>
+          <w:r>
+            <w:rPr>
+              <w:sz w:val="22"/>
+              <w:szCs w:val="22"/>
+              <w:lang w:val="de-DE"/>
+            </w:rPr>
+            <w:t xml:space="preserve">, Daniel </w:t>
+          </w:r>
+          <w:proofErr w:type="spellStart"/>
+          <w:r>
+            <w:rPr>
+              <w:sz w:val="22"/>
+              <w:szCs w:val="22"/>
+              <w:lang w:val="de-DE"/>
+            </w:rPr>
+            <w:t>Schößwender</w:t>
+          </w:r>
+          <w:proofErr w:type="spellEnd"/>
+          <w:r>
+            <w:rPr>
+              <w:sz w:val="22"/>
+              <w:szCs w:val="22"/>
+              <w:lang w:val="de-DE"/>
+            </w:rPr>
+            <w:t xml:space="preserve">, Dominic </w:t>
+          </w:r>
+          <w:proofErr w:type="spellStart"/>
+          <w:r>
+            <w:rPr>
+              <w:sz w:val="22"/>
+              <w:szCs w:val="22"/>
+              <w:lang w:val="de-DE"/>
+            </w:rPr>
+            <w:t>Voithofer</w:t>
+          </w:r>
+          <w:proofErr w:type="spellEnd"/>
         </w:p>
       </w:tc>
       <w:tc>
@@ -5687,9 +6124,11 @@
             <w:pStyle w:val="Kopfzeile"/>
             <w:jc w:val="right"/>
           </w:pPr>
+          <w:proofErr w:type="spellStart"/>
           <w:r>
             <w:t>Flat&amp;Wet</w:t>
           </w:r>
+          <w:proofErr w:type="spellEnd"/>
         </w:p>
       </w:tc>
     </w:tr>
@@ -5877,6 +6316,118 @@
     </w:lvl>
   </w:abstractNum>
   <w:abstractNum w:abstractNumId="1" w15:restartNumberingAfterBreak="0">
+    <w:nsid w:val="0AD714F3"/>
+    <w:multiLevelType w:val="hybridMultilevel"/>
+    <w:tmpl w:val="95545298"/>
+    <w:lvl w:ilvl="0" w:tplc="290050E4">
+      <w:numFmt w:val="bullet"/>
+      <w:lvlText w:val="-"/>
+      <w:lvlJc w:val="left"/>
+      <w:pPr>
+        <w:ind w:left="720" w:hanging="360"/>
+      </w:pPr>
+      <w:rPr>
+        <w:rFonts w:ascii="Calibri" w:eastAsia="Times New Roman" w:hAnsi="Calibri" w:cs="Calibri" w:hint="default"/>
+      </w:rPr>
+    </w:lvl>
+    <w:lvl w:ilvl="1" w:tplc="0C070003" w:tentative="1">
+      <w:start w:val="1"/>
+      <w:numFmt w:val="bullet"/>
+      <w:lvlText w:val="o"/>
+      <w:lvlJc w:val="left"/>
+      <w:pPr>
+        <w:ind w:left="1440" w:hanging="360"/>
+      </w:pPr>
+      <w:rPr>
+        <w:rFonts w:ascii="Courier New" w:hAnsi="Courier New" w:cs="Courier New" w:hint="default"/>
+      </w:rPr>
+    </w:lvl>
+    <w:lvl w:ilvl="2" w:tplc="0C070005" w:tentative="1">
+      <w:start w:val="1"/>
+      <w:numFmt w:val="bullet"/>
+      <w:lvlText w:val=""/>
+      <w:lvlJc w:val="left"/>
+      <w:pPr>
+        <w:ind w:left="2160" w:hanging="360"/>
+      </w:pPr>
+      <w:rPr>
+        <w:rFonts w:ascii="Wingdings" w:hAnsi="Wingdings" w:hint="default"/>
+      </w:rPr>
+    </w:lvl>
+    <w:lvl w:ilvl="3" w:tplc="0C070001" w:tentative="1">
+      <w:start w:val="1"/>
+      <w:numFmt w:val="bullet"/>
+      <w:lvlText w:val=""/>
+      <w:lvlJc w:val="left"/>
+      <w:pPr>
+        <w:ind w:left="2880" w:hanging="360"/>
+      </w:pPr>
+      <w:rPr>
+        <w:rFonts w:ascii="Symbol" w:hAnsi="Symbol" w:hint="default"/>
+      </w:rPr>
+    </w:lvl>
+    <w:lvl w:ilvl="4" w:tplc="0C070003" w:tentative="1">
+      <w:start w:val="1"/>
+      <w:numFmt w:val="bullet"/>
+      <w:lvlText w:val="o"/>
+      <w:lvlJc w:val="left"/>
+      <w:pPr>
+        <w:ind w:left="3600" w:hanging="360"/>
+      </w:pPr>
+      <w:rPr>
+        <w:rFonts w:ascii="Courier New" w:hAnsi="Courier New" w:cs="Courier New" w:hint="default"/>
+      </w:rPr>
+    </w:lvl>
+    <w:lvl w:ilvl="5" w:tplc="0C070005" w:tentative="1">
+      <w:start w:val="1"/>
+      <w:numFmt w:val="bullet"/>
+      <w:lvlText w:val=""/>
+      <w:lvlJc w:val="left"/>
+      <w:pPr>
+        <w:ind w:left="4320" w:hanging="360"/>
+      </w:pPr>
+      <w:rPr>
+        <w:rFonts w:ascii="Wingdings" w:hAnsi="Wingdings" w:hint="default"/>
+      </w:rPr>
+    </w:lvl>
+    <w:lvl w:ilvl="6" w:tplc="0C070001" w:tentative="1">
+      <w:start w:val="1"/>
+      <w:numFmt w:val="bullet"/>
+      <w:lvlText w:val=""/>
+      <w:lvlJc w:val="left"/>
+      <w:pPr>
+        <w:ind w:left="5040" w:hanging="360"/>
+      </w:pPr>
+      <w:rPr>
+        <w:rFonts w:ascii="Symbol" w:hAnsi="Symbol" w:hint="default"/>
+      </w:rPr>
+    </w:lvl>
+    <w:lvl w:ilvl="7" w:tplc="0C070003" w:tentative="1">
+      <w:start w:val="1"/>
+      <w:numFmt w:val="bullet"/>
+      <w:lvlText w:val="o"/>
+      <w:lvlJc w:val="left"/>
+      <w:pPr>
+        <w:ind w:left="5760" w:hanging="360"/>
+      </w:pPr>
+      <w:rPr>
+        <w:rFonts w:ascii="Courier New" w:hAnsi="Courier New" w:cs="Courier New" w:hint="default"/>
+      </w:rPr>
+    </w:lvl>
+    <w:lvl w:ilvl="8" w:tplc="0C070005" w:tentative="1">
+      <w:start w:val="1"/>
+      <w:numFmt w:val="bullet"/>
+      <w:lvlText w:val=""/>
+      <w:lvlJc w:val="left"/>
+      <w:pPr>
+        <w:ind w:left="6480" w:hanging="360"/>
+      </w:pPr>
+      <w:rPr>
+        <w:rFonts w:ascii="Wingdings" w:hAnsi="Wingdings" w:hint="default"/>
+      </w:rPr>
+    </w:lvl>
+  </w:abstractNum>
+  <w:abstractNum w:abstractNumId="2" w15:restartNumberingAfterBreak="0">
     <w:nsid w:val="11023738"/>
     <w:multiLevelType w:val="hybridMultilevel"/>
     <w:tmpl w:val="27BA665C"/>
@@ -5988,7 +6539,7 @@
       </w:rPr>
     </w:lvl>
   </w:abstractNum>
-  <w:abstractNum w:abstractNumId="2" w15:restartNumberingAfterBreak="0">
+  <w:abstractNum w:abstractNumId="3" w15:restartNumberingAfterBreak="0">
     <w:nsid w:val="218F32D2"/>
     <w:multiLevelType w:val="hybridMultilevel"/>
     <w:tmpl w:val="4FDE825C"/>
@@ -6101,7 +6652,119 @@
       </w:rPr>
     </w:lvl>
   </w:abstractNum>
-  <w:abstractNum w:abstractNumId="3" w15:restartNumberingAfterBreak="0">
+  <w:abstractNum w:abstractNumId="4" w15:restartNumberingAfterBreak="0">
+    <w:nsid w:val="27EE1692"/>
+    <w:multiLevelType w:val="hybridMultilevel"/>
+    <w:tmpl w:val="166A1DEC"/>
+    <w:lvl w:ilvl="0" w:tplc="290050E4">
+      <w:numFmt w:val="bullet"/>
+      <w:lvlText w:val="-"/>
+      <w:lvlJc w:val="left"/>
+      <w:pPr>
+        <w:ind w:left="720" w:hanging="360"/>
+      </w:pPr>
+      <w:rPr>
+        <w:rFonts w:ascii="Calibri" w:eastAsia="Times New Roman" w:hAnsi="Calibri" w:cs="Calibri" w:hint="default"/>
+      </w:rPr>
+    </w:lvl>
+    <w:lvl w:ilvl="1" w:tplc="0C070003" w:tentative="1">
+      <w:start w:val="1"/>
+      <w:numFmt w:val="bullet"/>
+      <w:lvlText w:val="o"/>
+      <w:lvlJc w:val="left"/>
+      <w:pPr>
+        <w:ind w:left="1440" w:hanging="360"/>
+      </w:pPr>
+      <w:rPr>
+        <w:rFonts w:ascii="Courier New" w:hAnsi="Courier New" w:cs="Courier New" w:hint="default"/>
+      </w:rPr>
+    </w:lvl>
+    <w:lvl w:ilvl="2" w:tplc="0C070005" w:tentative="1">
+      <w:start w:val="1"/>
+      <w:numFmt w:val="bullet"/>
+      <w:lvlText w:val=""/>
+      <w:lvlJc w:val="left"/>
+      <w:pPr>
+        <w:ind w:left="2160" w:hanging="360"/>
+      </w:pPr>
+      <w:rPr>
+        <w:rFonts w:ascii="Wingdings" w:hAnsi="Wingdings" w:hint="default"/>
+      </w:rPr>
+    </w:lvl>
+    <w:lvl w:ilvl="3" w:tplc="0C070001" w:tentative="1">
+      <w:start w:val="1"/>
+      <w:numFmt w:val="bullet"/>
+      <w:lvlText w:val=""/>
+      <w:lvlJc w:val="left"/>
+      <w:pPr>
+        <w:ind w:left="2880" w:hanging="360"/>
+      </w:pPr>
+      <w:rPr>
+        <w:rFonts w:ascii="Symbol" w:hAnsi="Symbol" w:hint="default"/>
+      </w:rPr>
+    </w:lvl>
+    <w:lvl w:ilvl="4" w:tplc="0C070003" w:tentative="1">
+      <w:start w:val="1"/>
+      <w:numFmt w:val="bullet"/>
+      <w:lvlText w:val="o"/>
+      <w:lvlJc w:val="left"/>
+      <w:pPr>
+        <w:ind w:left="3600" w:hanging="360"/>
+      </w:pPr>
+      <w:rPr>
+        <w:rFonts w:ascii="Courier New" w:hAnsi="Courier New" w:cs="Courier New" w:hint="default"/>
+      </w:rPr>
+    </w:lvl>
+    <w:lvl w:ilvl="5" w:tplc="0C070005" w:tentative="1">
+      <w:start w:val="1"/>
+      <w:numFmt w:val="bullet"/>
+      <w:lvlText w:val=""/>
+      <w:lvlJc w:val="left"/>
+      <w:pPr>
+        <w:ind w:left="4320" w:hanging="360"/>
+      </w:pPr>
+      <w:rPr>
+        <w:rFonts w:ascii="Wingdings" w:hAnsi="Wingdings" w:hint="default"/>
+      </w:rPr>
+    </w:lvl>
+    <w:lvl w:ilvl="6" w:tplc="0C070001" w:tentative="1">
+      <w:start w:val="1"/>
+      <w:numFmt w:val="bullet"/>
+      <w:lvlText w:val=""/>
+      <w:lvlJc w:val="left"/>
+      <w:pPr>
+        <w:ind w:left="5040" w:hanging="360"/>
+      </w:pPr>
+      <w:rPr>
+        <w:rFonts w:ascii="Symbol" w:hAnsi="Symbol" w:hint="default"/>
+      </w:rPr>
+    </w:lvl>
+    <w:lvl w:ilvl="7" w:tplc="0C070003" w:tentative="1">
+      <w:start w:val="1"/>
+      <w:numFmt w:val="bullet"/>
+      <w:lvlText w:val="o"/>
+      <w:lvlJc w:val="left"/>
+      <w:pPr>
+        <w:ind w:left="5760" w:hanging="360"/>
+      </w:pPr>
+      <w:rPr>
+        <w:rFonts w:ascii="Courier New" w:hAnsi="Courier New" w:cs="Courier New" w:hint="default"/>
+      </w:rPr>
+    </w:lvl>
+    <w:lvl w:ilvl="8" w:tplc="0C070005" w:tentative="1">
+      <w:start w:val="1"/>
+      <w:numFmt w:val="bullet"/>
+      <w:lvlText w:val=""/>
+      <w:lvlJc w:val="left"/>
+      <w:pPr>
+        <w:ind w:left="6480" w:hanging="360"/>
+      </w:pPr>
+      <w:rPr>
+        <w:rFonts w:ascii="Wingdings" w:hAnsi="Wingdings" w:hint="default"/>
+      </w:rPr>
+    </w:lvl>
+  </w:abstractNum>
+  <w:abstractNum w:abstractNumId="5" w15:restartNumberingAfterBreak="0">
     <w:nsid w:val="36F7636A"/>
     <w:multiLevelType w:val="hybridMultilevel"/>
     <w:tmpl w:val="310624DC"/>
@@ -6214,7 +6877,7 @@
       </w:rPr>
     </w:lvl>
   </w:abstractNum>
-  <w:abstractNum w:abstractNumId="4" w15:restartNumberingAfterBreak="0">
+  <w:abstractNum w:abstractNumId="6" w15:restartNumberingAfterBreak="0">
     <w:nsid w:val="37934C3F"/>
     <w:multiLevelType w:val="multilevel"/>
     <w:tmpl w:val="F9BAE90C"/>
@@ -6327,7 +6990,7 @@
       </w:rPr>
     </w:lvl>
   </w:abstractNum>
-  <w:abstractNum w:abstractNumId="5" w15:restartNumberingAfterBreak="0">
+  <w:abstractNum w:abstractNumId="7" w15:restartNumberingAfterBreak="0">
     <w:nsid w:val="3EC97006"/>
     <w:multiLevelType w:val="hybridMultilevel"/>
     <w:tmpl w:val="2182C8E4"/>
@@ -6417,7 +7080,7 @@
       </w:pPr>
     </w:lvl>
   </w:abstractNum>
-  <w:abstractNum w:abstractNumId="6" w15:restartNumberingAfterBreak="0">
+  <w:abstractNum w:abstractNumId="8" w15:restartNumberingAfterBreak="0">
     <w:nsid w:val="48774B47"/>
     <w:multiLevelType w:val="hybridMultilevel"/>
     <w:tmpl w:val="312E07B2"/>
@@ -6530,7 +7193,7 @@
       </w:rPr>
     </w:lvl>
   </w:abstractNum>
-  <w:abstractNum w:abstractNumId="7" w15:restartNumberingAfterBreak="0">
+  <w:abstractNum w:abstractNumId="9" w15:restartNumberingAfterBreak="0">
     <w:nsid w:val="489D7A27"/>
     <w:multiLevelType w:val="hybridMultilevel"/>
     <w:tmpl w:val="E594057A"/>
@@ -6620,7 +7283,233 @@
       </w:pPr>
     </w:lvl>
   </w:abstractNum>
-  <w:abstractNum w:abstractNumId="8" w15:restartNumberingAfterBreak="0">
+  <w:abstractNum w:abstractNumId="10" w15:restartNumberingAfterBreak="0">
+    <w:nsid w:val="4C4E1662"/>
+    <w:multiLevelType w:val="hybridMultilevel"/>
+    <w:tmpl w:val="E89A146A"/>
+    <w:lvl w:ilvl="0" w:tplc="0C070001">
+      <w:start w:val="1"/>
+      <w:numFmt w:val="bullet"/>
+      <w:lvlText w:val=""/>
+      <w:lvlJc w:val="left"/>
+      <w:pPr>
+        <w:ind w:left="720" w:hanging="360"/>
+      </w:pPr>
+      <w:rPr>
+        <w:rFonts w:ascii="Symbol" w:hAnsi="Symbol" w:hint="default"/>
+      </w:rPr>
+    </w:lvl>
+    <w:lvl w:ilvl="1" w:tplc="0C070003">
+      <w:start w:val="1"/>
+      <w:numFmt w:val="bullet"/>
+      <w:lvlText w:val="o"/>
+      <w:lvlJc w:val="left"/>
+      <w:pPr>
+        <w:ind w:left="1440" w:hanging="360"/>
+      </w:pPr>
+      <w:rPr>
+        <w:rFonts w:ascii="Courier New" w:hAnsi="Courier New" w:cs="Courier New" w:hint="default"/>
+      </w:rPr>
+    </w:lvl>
+    <w:lvl w:ilvl="2" w:tplc="0C070005" w:tentative="1">
+      <w:start w:val="1"/>
+      <w:numFmt w:val="bullet"/>
+      <w:lvlText w:val=""/>
+      <w:lvlJc w:val="left"/>
+      <w:pPr>
+        <w:ind w:left="2160" w:hanging="360"/>
+      </w:pPr>
+      <w:rPr>
+        <w:rFonts w:ascii="Wingdings" w:hAnsi="Wingdings" w:hint="default"/>
+      </w:rPr>
+    </w:lvl>
+    <w:lvl w:ilvl="3" w:tplc="0C070001" w:tentative="1">
+      <w:start w:val="1"/>
+      <w:numFmt w:val="bullet"/>
+      <w:lvlText w:val=""/>
+      <w:lvlJc w:val="left"/>
+      <w:pPr>
+        <w:ind w:left="2880" w:hanging="360"/>
+      </w:pPr>
+      <w:rPr>
+        <w:rFonts w:ascii="Symbol" w:hAnsi="Symbol" w:hint="default"/>
+      </w:rPr>
+    </w:lvl>
+    <w:lvl w:ilvl="4" w:tplc="0C070003" w:tentative="1">
+      <w:start w:val="1"/>
+      <w:numFmt w:val="bullet"/>
+      <w:lvlText w:val="o"/>
+      <w:lvlJc w:val="left"/>
+      <w:pPr>
+        <w:ind w:left="3600" w:hanging="360"/>
+      </w:pPr>
+      <w:rPr>
+        <w:rFonts w:ascii="Courier New" w:hAnsi="Courier New" w:cs="Courier New" w:hint="default"/>
+      </w:rPr>
+    </w:lvl>
+    <w:lvl w:ilvl="5" w:tplc="0C070005" w:tentative="1">
+      <w:start w:val="1"/>
+      <w:numFmt w:val="bullet"/>
+      <w:lvlText w:val=""/>
+      <w:lvlJc w:val="left"/>
+      <w:pPr>
+        <w:ind w:left="4320" w:hanging="360"/>
+      </w:pPr>
+      <w:rPr>
+        <w:rFonts w:ascii="Wingdings" w:hAnsi="Wingdings" w:hint="default"/>
+      </w:rPr>
+    </w:lvl>
+    <w:lvl w:ilvl="6" w:tplc="0C070001" w:tentative="1">
+      <w:start w:val="1"/>
+      <w:numFmt w:val="bullet"/>
+      <w:lvlText w:val=""/>
+      <w:lvlJc w:val="left"/>
+      <w:pPr>
+        <w:ind w:left="5040" w:hanging="360"/>
+      </w:pPr>
+      <w:rPr>
+        <w:rFonts w:ascii="Symbol" w:hAnsi="Symbol" w:hint="default"/>
+      </w:rPr>
+    </w:lvl>
+    <w:lvl w:ilvl="7" w:tplc="0C070003" w:tentative="1">
+      <w:start w:val="1"/>
+      <w:numFmt w:val="bullet"/>
+      <w:lvlText w:val="o"/>
+      <w:lvlJc w:val="left"/>
+      <w:pPr>
+        <w:ind w:left="5760" w:hanging="360"/>
+      </w:pPr>
+      <w:rPr>
+        <w:rFonts w:ascii="Courier New" w:hAnsi="Courier New" w:cs="Courier New" w:hint="default"/>
+      </w:rPr>
+    </w:lvl>
+    <w:lvl w:ilvl="8" w:tplc="0C070005" w:tentative="1">
+      <w:start w:val="1"/>
+      <w:numFmt w:val="bullet"/>
+      <w:lvlText w:val=""/>
+      <w:lvlJc w:val="left"/>
+      <w:pPr>
+        <w:ind w:left="6480" w:hanging="360"/>
+      </w:pPr>
+      <w:rPr>
+        <w:rFonts w:ascii="Wingdings" w:hAnsi="Wingdings" w:hint="default"/>
+      </w:rPr>
+    </w:lvl>
+  </w:abstractNum>
+  <w:abstractNum w:abstractNumId="11" w15:restartNumberingAfterBreak="0">
+    <w:nsid w:val="5434073C"/>
+    <w:multiLevelType w:val="hybridMultilevel"/>
+    <w:tmpl w:val="8D34A81A"/>
+    <w:lvl w:ilvl="0" w:tplc="0C070001">
+      <w:start w:val="1"/>
+      <w:numFmt w:val="bullet"/>
+      <w:lvlText w:val=""/>
+      <w:lvlJc w:val="left"/>
+      <w:pPr>
+        <w:ind w:left="720" w:hanging="360"/>
+      </w:pPr>
+      <w:rPr>
+        <w:rFonts w:ascii="Symbol" w:hAnsi="Symbol" w:hint="default"/>
+      </w:rPr>
+    </w:lvl>
+    <w:lvl w:ilvl="1" w:tplc="0C070003" w:tentative="1">
+      <w:start w:val="1"/>
+      <w:numFmt w:val="bullet"/>
+      <w:lvlText w:val="o"/>
+      <w:lvlJc w:val="left"/>
+      <w:pPr>
+        <w:ind w:left="1440" w:hanging="360"/>
+      </w:pPr>
+      <w:rPr>
+        <w:rFonts w:ascii="Courier New" w:hAnsi="Courier New" w:cs="Courier New" w:hint="default"/>
+      </w:rPr>
+    </w:lvl>
+    <w:lvl w:ilvl="2" w:tplc="0C070005" w:tentative="1">
+      <w:start w:val="1"/>
+      <w:numFmt w:val="bullet"/>
+      <w:lvlText w:val=""/>
+      <w:lvlJc w:val="left"/>
+      <w:pPr>
+        <w:ind w:left="2160" w:hanging="360"/>
+      </w:pPr>
+      <w:rPr>
+        <w:rFonts w:ascii="Wingdings" w:hAnsi="Wingdings" w:hint="default"/>
+      </w:rPr>
+    </w:lvl>
+    <w:lvl w:ilvl="3" w:tplc="0C070001" w:tentative="1">
+      <w:start w:val="1"/>
+      <w:numFmt w:val="bullet"/>
+      <w:lvlText w:val=""/>
+      <w:lvlJc w:val="left"/>
+      <w:pPr>
+        <w:ind w:left="2880" w:hanging="360"/>
+      </w:pPr>
+      <w:rPr>
+        <w:rFonts w:ascii="Symbol" w:hAnsi="Symbol" w:hint="default"/>
+      </w:rPr>
+    </w:lvl>
+    <w:lvl w:ilvl="4" w:tplc="0C070003" w:tentative="1">
+      <w:start w:val="1"/>
+      <w:numFmt w:val="bullet"/>
+      <w:lvlText w:val="o"/>
+      <w:lvlJc w:val="left"/>
+      <w:pPr>
+        <w:ind w:left="3600" w:hanging="360"/>
+      </w:pPr>
+      <w:rPr>
+        <w:rFonts w:ascii="Courier New" w:hAnsi="Courier New" w:cs="Courier New" w:hint="default"/>
+      </w:rPr>
+    </w:lvl>
+    <w:lvl w:ilvl="5" w:tplc="0C070005" w:tentative="1">
+      <w:start w:val="1"/>
+      <w:numFmt w:val="bullet"/>
+      <w:lvlText w:val=""/>
+      <w:lvlJc w:val="left"/>
+      <w:pPr>
+        <w:ind w:left="4320" w:hanging="360"/>
+      </w:pPr>
+      <w:rPr>
+        <w:rFonts w:ascii="Wingdings" w:hAnsi="Wingdings" w:hint="default"/>
+      </w:rPr>
+    </w:lvl>
+    <w:lvl w:ilvl="6" w:tplc="0C070001" w:tentative="1">
+      <w:start w:val="1"/>
+      <w:numFmt w:val="bullet"/>
+      <w:lvlText w:val=""/>
+      <w:lvlJc w:val="left"/>
+      <w:pPr>
+        <w:ind w:left="5040" w:hanging="360"/>
+      </w:pPr>
+      <w:rPr>
+        <w:rFonts w:ascii="Symbol" w:hAnsi="Symbol" w:hint="default"/>
+      </w:rPr>
+    </w:lvl>
+    <w:lvl w:ilvl="7" w:tplc="0C070003" w:tentative="1">
+      <w:start w:val="1"/>
+      <w:numFmt w:val="bullet"/>
+      <w:lvlText w:val="o"/>
+      <w:lvlJc w:val="left"/>
+      <w:pPr>
+        <w:ind w:left="5760" w:hanging="360"/>
+      </w:pPr>
+      <w:rPr>
+        <w:rFonts w:ascii="Courier New" w:hAnsi="Courier New" w:cs="Courier New" w:hint="default"/>
+      </w:rPr>
+    </w:lvl>
+    <w:lvl w:ilvl="8" w:tplc="0C070005" w:tentative="1">
+      <w:start w:val="1"/>
+      <w:numFmt w:val="bullet"/>
+      <w:lvlText w:val=""/>
+      <w:lvlJc w:val="left"/>
+      <w:pPr>
+        <w:ind w:left="6480" w:hanging="360"/>
+      </w:pPr>
+      <w:rPr>
+        <w:rFonts w:ascii="Wingdings" w:hAnsi="Wingdings" w:hint="default"/>
+      </w:rPr>
+    </w:lvl>
+  </w:abstractNum>
+  <w:abstractNum w:abstractNumId="12" w15:restartNumberingAfterBreak="0">
     <w:nsid w:val="602E176B"/>
     <w:multiLevelType w:val="hybridMultilevel"/>
     <w:tmpl w:val="2EC6AD92"/>
@@ -6733,7 +7622,7 @@
       </w:rPr>
     </w:lvl>
   </w:abstractNum>
-  <w:abstractNum w:abstractNumId="9" w15:restartNumberingAfterBreak="0">
+  <w:abstractNum w:abstractNumId="13" w15:restartNumberingAfterBreak="0">
     <w:nsid w:val="66AE7851"/>
     <w:multiLevelType w:val="hybridMultilevel"/>
     <w:tmpl w:val="18BE82D2"/>
@@ -6846,7 +7735,7 @@
       </w:rPr>
     </w:lvl>
   </w:abstractNum>
-  <w:abstractNum w:abstractNumId="10" w15:restartNumberingAfterBreak="0">
+  <w:abstractNum w:abstractNumId="14" w15:restartNumberingAfterBreak="0">
     <w:nsid w:val="77264EC7"/>
     <w:multiLevelType w:val="hybridMultilevel"/>
     <w:tmpl w:val="D2826D5E"/>
@@ -6959,7 +7848,7 @@
       </w:rPr>
     </w:lvl>
   </w:abstractNum>
-  <w:abstractNum w:abstractNumId="11" w15:restartNumberingAfterBreak="0">
+  <w:abstractNum w:abstractNumId="15" w15:restartNumberingAfterBreak="0">
     <w:nsid w:val="780F29BC"/>
     <w:multiLevelType w:val="hybridMultilevel"/>
     <w:tmpl w:val="48A678B4"/>
@@ -7073,46 +7962,58 @@
     </w:lvl>
   </w:abstractNum>
   <w:num w:numId="1" w16cid:durableId="1602251061">
-    <w:abstractNumId w:val="4"/>
+    <w:abstractNumId w:val="6"/>
   </w:num>
   <w:num w:numId="2" w16cid:durableId="558052106">
-    <w:abstractNumId w:val="11"/>
+    <w:abstractNumId w:val="15"/>
   </w:num>
   <w:num w:numId="3" w16cid:durableId="1843859158">
-    <w:abstractNumId w:val="1"/>
+    <w:abstractNumId w:val="2"/>
   </w:num>
   <w:num w:numId="4" w16cid:durableId="779029275">
+    <w:abstractNumId w:val="9"/>
+  </w:num>
+  <w:num w:numId="5" w16cid:durableId="1852375188">
     <w:abstractNumId w:val="7"/>
   </w:num>
-  <w:num w:numId="5" w16cid:durableId="1852375188">
-    <w:abstractNumId w:val="5"/>
-  </w:num>
   <w:num w:numId="6" w16cid:durableId="450712865">
-    <w:abstractNumId w:val="5"/>
+    <w:abstractNumId w:val="7"/>
     <w:lvlOverride w:ilvl="0">
       <w:startOverride w:val="1"/>
     </w:lvlOverride>
   </w:num>
   <w:num w:numId="7" w16cid:durableId="1042360982">
-    <w:abstractNumId w:val="9"/>
+    <w:abstractNumId w:val="13"/>
   </w:num>
   <w:num w:numId="8" w16cid:durableId="1491484462">
-    <w:abstractNumId w:val="2"/>
+    <w:abstractNumId w:val="3"/>
   </w:num>
   <w:num w:numId="9" w16cid:durableId="1182670862">
-    <w:abstractNumId w:val="8"/>
+    <w:abstractNumId w:val="12"/>
   </w:num>
   <w:num w:numId="10" w16cid:durableId="1035158955">
     <w:abstractNumId w:val="0"/>
   </w:num>
   <w:num w:numId="11" w16cid:durableId="779449865">
+    <w:abstractNumId w:val="14"/>
+  </w:num>
+  <w:num w:numId="12" w16cid:durableId="1154222014">
+    <w:abstractNumId w:val="5"/>
+  </w:num>
+  <w:num w:numId="13" w16cid:durableId="528690000">
+    <w:abstractNumId w:val="8"/>
+  </w:num>
+  <w:num w:numId="14" w16cid:durableId="928150500">
     <w:abstractNumId w:val="10"/>
   </w:num>
-  <w:num w:numId="12" w16cid:durableId="1154222014">
-    <w:abstractNumId w:val="3"/>
+  <w:num w:numId="15" w16cid:durableId="320083237">
+    <w:abstractNumId w:val="11"/>
   </w:num>
-  <w:num w:numId="13" w16cid:durableId="528690000">
-    <w:abstractNumId w:val="6"/>
+  <w:num w:numId="16" w16cid:durableId="1096512853">
+    <w:abstractNumId w:val="1"/>
+  </w:num>
+  <w:num w:numId="17" w16cid:durableId="1880970990">
+    <w:abstractNumId w:val="4"/>
   </w:num>
 </w:numbering>
 </file>
@@ -7602,7 +8503,6 @@
   <w:style w:type="character" w:default="1" w:styleId="Absatz-Standardschriftart">
     <w:name w:val="Default Paragraph Font"/>
     <w:uiPriority w:val="1"/>
-    <w:semiHidden/>
     <w:unhideWhenUsed/>
   </w:style>
   <w:style w:type="table" w:default="1" w:styleId="NormaleTabelle">
@@ -8407,6 +9307,16 @@
 </file>
 
 <file path=customXml/item1.xml><?xml version="1.0" encoding="utf-8"?>
+<b:Sources xmlns:b="http://schemas.openxmlformats.org/officeDocument/2006/bibliography" xmlns="http://schemas.openxmlformats.org/officeDocument/2006/bibliography" SelectedStyle="\APA.XSL" StyleName="APA"/>
+</file>
+
+<file path=customXml/item2.xml><?xml version="1.0" encoding="utf-8"?>
+<p:properties xmlns:p="http://schemas.microsoft.com/office/2006/metadata/properties" xmlns:xsi="http://www.w3.org/2001/XMLSchema-instance" xmlns:pc="http://schemas.microsoft.com/office/infopath/2007/PartnerControls">
+  <documentManagement/>
+</p:properties>
+</file>
+
+<file path=customXml/item3.xml><?xml version="1.0" encoding="utf-8"?>
 <ct:contentTypeSchema xmlns:ct="http://schemas.microsoft.com/office/2006/metadata/contentType" xmlns:ma="http://schemas.microsoft.com/office/2006/metadata/properties/metaAttributes" ct:_="" ma:_="" ma:contentTypeName="Dokument" ma:contentTypeID="0x010100991ED9DDA087754689756D408F54C0CC" ma:contentTypeVersion="0" ma:contentTypeDescription="Ein neues Dokument erstellen." ma:contentTypeScope="" ma:versionID="4385b9bdc9011bd6eedd62c9fff339b9">
   <xsd:schema xmlns:xsd="http://www.w3.org/2001/XMLSchema" xmlns:xs="http://www.w3.org/2001/XMLSchema" xmlns:p="http://schemas.microsoft.com/office/2006/metadata/properties" targetNamespace="http://schemas.microsoft.com/office/2006/metadata/properties" ma:root="true" ma:fieldsID="3b0e86e43268d7499bc47c9769927b6e">
     <xsd:element name="properties">
@@ -8520,16 +9430,6 @@
 </ct:contentTypeSchema>
 </file>
 
-<file path=customXml/item2.xml><?xml version="1.0" encoding="utf-8"?>
-<p:properties xmlns:p="http://schemas.microsoft.com/office/2006/metadata/properties" xmlns:xsi="http://www.w3.org/2001/XMLSchema-instance" xmlns:pc="http://schemas.microsoft.com/office/infopath/2007/PartnerControls">
-  <documentManagement/>
-</p:properties>
-</file>
-
-<file path=customXml/item3.xml><?xml version="1.0" encoding="utf-8"?>
-<b:Sources xmlns:b="http://schemas.openxmlformats.org/officeDocument/2006/bibliography" xmlns="http://schemas.openxmlformats.org/officeDocument/2006/bibliography" SelectedStyle="\APA.XSL" StyleName="APA"/>
-</file>
-
 <file path=customXml/item4.xml><?xml version="1.0" encoding="utf-8"?>
 <?mso-contentType ?>
 <FormTemplates xmlns="http://schemas.microsoft.com/sharepoint/v3/contenttype/forms">
@@ -8540,6 +9440,23 @@
 </file>
 
 <file path=customXml/itemProps1.xml><?xml version="1.0" encoding="utf-8"?>
+<ds:datastoreItem xmlns:ds="http://schemas.openxmlformats.org/officeDocument/2006/customXml" ds:itemID="{96519375-7FE5-4490-9E37-9F905F39A499}">
+  <ds:schemaRefs>
+    <ds:schemaRef ds:uri="http://schemas.openxmlformats.org/officeDocument/2006/bibliography"/>
+  </ds:schemaRefs>
+</ds:datastoreItem>
+</file>
+
+<file path=customXml/itemProps2.xml><?xml version="1.0" encoding="utf-8"?>
+<ds:datastoreItem xmlns:ds="http://schemas.openxmlformats.org/officeDocument/2006/customXml" ds:itemID="{F97D2870-FED6-4744-9BC3-795380635E72}">
+  <ds:schemaRefs>
+    <ds:schemaRef ds:uri="http://schemas.microsoft.com/office/2006/metadata/properties"/>
+    <ds:schemaRef ds:uri="http://schemas.microsoft.com/office/infopath/2007/PartnerControls"/>
+  </ds:schemaRefs>
+</ds:datastoreItem>
+</file>
+
+<file path=customXml/itemProps3.xml><?xml version="1.0" encoding="utf-8"?>
 <ds:datastoreItem xmlns:ds="http://schemas.openxmlformats.org/officeDocument/2006/customXml" ds:itemID="{688BEC67-63C8-478B-A5E9-6A5DD50A591D}">
   <ds:schemaRefs>
     <ds:schemaRef ds:uri="http://schemas.microsoft.com/office/2006/metadata/contentType"/>
@@ -8555,23 +9472,6 @@
 </ds:datastoreItem>
 </file>
 
-<file path=customXml/itemProps2.xml><?xml version="1.0" encoding="utf-8"?>
-<ds:datastoreItem xmlns:ds="http://schemas.openxmlformats.org/officeDocument/2006/customXml" ds:itemID="{F97D2870-FED6-4744-9BC3-795380635E72}">
-  <ds:schemaRefs>
-    <ds:schemaRef ds:uri="http://schemas.microsoft.com/office/2006/metadata/properties"/>
-    <ds:schemaRef ds:uri="http://schemas.microsoft.com/office/infopath/2007/PartnerControls"/>
-  </ds:schemaRefs>
-</ds:datastoreItem>
-</file>
-
-<file path=customXml/itemProps3.xml><?xml version="1.0" encoding="utf-8"?>
-<ds:datastoreItem xmlns:ds="http://schemas.openxmlformats.org/officeDocument/2006/customXml" ds:itemID="{96519375-7FE5-4490-9E37-9F905F39A499}">
-  <ds:schemaRefs>
-    <ds:schemaRef ds:uri="http://schemas.openxmlformats.org/officeDocument/2006/bibliography"/>
-  </ds:schemaRefs>
-</ds:datastoreItem>
-</file>
-
 <file path=customXml/itemProps4.xml><?xml version="1.0" encoding="utf-8"?>
 <ds:datastoreItem xmlns:ds="http://schemas.openxmlformats.org/officeDocument/2006/customXml" ds:itemID="{B854E207-545A-4692-927A-5B35D7203B64}">
   <ds:schemaRefs>

</xml_diff>